<commit_message>
New message for the combined commit
</commit_message>
<xml_diff>
--- a/Git.docx
+++ b/Git.docx
@@ -6,7 +6,7 @@
       <w:r>
         <w:rPr>
           <w:noProof/>
-          <w:lang w:val="en-GB" w:eastAsia="en-GB"/>
+          <w:lang w:eastAsia="fr-FR"/>
         </w:rPr>
         <w:drawing>
           <wp:inline distT="0" distB="0" distL="0" distR="0">
@@ -57,6 +57,64 @@
     </w:p>
     <w:p/>
     <w:p>
+      <w:r>
+        <w:rPr>
+          <w:noProof/>
+          <w:lang w:eastAsia="fr-FR"/>
+        </w:rPr>
+        <w:drawing>
+          <wp:inline distT="0" distB="0" distL="0" distR="0">
+            <wp:extent cx="3992880" cy="3368040"/>
+            <wp:effectExtent l="0" t="0" r="0" b="0"/>
+            <wp:docPr id="3" name="Image 3" descr="https://i.stack.imgur.com/zUInQ.png"/>
+            <wp:cNvGraphicFramePr>
+              <a:graphicFrameLocks xmlns:a="http://schemas.openxmlformats.org/drawingml/2006/main" noChangeAspect="1"/>
+            </wp:cNvGraphicFramePr>
+            <a:graphic xmlns:a="http://schemas.openxmlformats.org/drawingml/2006/main">
+              <a:graphicData uri="http://schemas.openxmlformats.org/drawingml/2006/picture">
+                <pic:pic xmlns:pic="http://schemas.openxmlformats.org/drawingml/2006/picture">
+                  <pic:nvPicPr>
+                    <pic:cNvPr id="0" name="Picture 1" descr="https://i.stack.imgur.com/zUInQ.png"/>
+                    <pic:cNvPicPr>
+                      <a:picLocks noChangeAspect="1" noChangeArrowheads="1"/>
+                    </pic:cNvPicPr>
+                  </pic:nvPicPr>
+                  <pic:blipFill>
+                    <a:blip r:embed="rId6">
+                      <a:extLst>
+                        <a:ext uri="{28A0092B-C50C-407E-A947-70E740481C1C}">
+                          <a14:useLocalDpi xmlns:a14="http://schemas.microsoft.com/office/drawing/2010/main" val="0"/>
+                        </a:ext>
+                      </a:extLst>
+                    </a:blip>
+                    <a:srcRect/>
+                    <a:stretch>
+                      <a:fillRect/>
+                    </a:stretch>
+                  </pic:blipFill>
+                  <pic:spPr bwMode="auto">
+                    <a:xfrm>
+                      <a:off x="0" y="0"/>
+                      <a:ext cx="3992880" cy="3368040"/>
+                    </a:xfrm>
+                    <a:prstGeom prst="rect">
+                      <a:avLst/>
+                    </a:prstGeom>
+                    <a:noFill/>
+                    <a:ln>
+                      <a:noFill/>
+                    </a:ln>
+                  </pic:spPr>
+                </pic:pic>
+              </a:graphicData>
+            </a:graphic>
+          </wp:inline>
+        </w:drawing>
+      </w:r>
+      <w:bookmarkStart w:id="0" w:name="_GoBack"/>
+      <w:bookmarkEnd w:id="0"/>
+    </w:p>
+    <w:p>
       <w:pPr>
         <w:pStyle w:val="NormalWeb"/>
         <w:numPr>
@@ -184,6 +242,7 @@
           <w:szCs w:val="23"/>
           <w:lang w:val="en-GB"/>
         </w:rPr>
+        <w:lastRenderedPageBreak/>
         <w:t>Normally "</w:t>
       </w:r>
       <w:r>
@@ -639,6 +698,7 @@
         </w:rPr>
         <w:t>$ git config --global user.name "</w:t>
       </w:r>
+      <w:proofErr w:type="spellStart"/>
       <w:r>
         <w:rPr>
           <w:rFonts w:ascii="Courier New" w:eastAsia="Times New Roman" w:hAnsi="Courier New" w:cs="Courier New"/>
@@ -647,6 +707,7 @@
         </w:rPr>
         <w:t>AmineLouati</w:t>
       </w:r>
+      <w:proofErr w:type="spellEnd"/>
       <w:r>
         <w:rPr>
           <w:rFonts w:ascii="Courier New" w:eastAsia="Times New Roman" w:hAnsi="Courier New" w:cs="Courier New"/>
@@ -696,7 +757,25 @@
           <w:color w:val="333333"/>
           <w:lang w:eastAsia="fr-FR"/>
         </w:rPr>
-        <w:t xml:space="preserve">$ git config --global user.email </w:t>
+        <w:t xml:space="preserve">$ git config --global </w:t>
+      </w:r>
+      <w:proofErr w:type="spellStart"/>
+      <w:r>
+        <w:rPr>
+          <w:rFonts w:ascii="Courier New" w:eastAsia="Times New Roman" w:hAnsi="Courier New" w:cs="Courier New"/>
+          <w:color w:val="333333"/>
+          <w:lang w:eastAsia="fr-FR"/>
+        </w:rPr>
+        <w:t>user.email</w:t>
+      </w:r>
+      <w:proofErr w:type="spellEnd"/>
+      <w:r>
+        <w:rPr>
+          <w:rFonts w:ascii="Courier New" w:eastAsia="Times New Roman" w:hAnsi="Courier New" w:cs="Courier New"/>
+          <w:color w:val="333333"/>
+          <w:lang w:eastAsia="fr-FR"/>
+        </w:rPr>
+        <w:t xml:space="preserve"> </w:t>
       </w:r>
       <w:r>
         <w:rPr>
@@ -884,7 +963,6 @@
           <w:sz w:val="23"/>
           <w:szCs w:val="23"/>
         </w:rPr>
-        <w:lastRenderedPageBreak/>
         <w:t xml:space="preserve">Mettre à jour le repo </w:t>
       </w:r>
       <w:r>
@@ -903,7 +981,27 @@
           <w:sz w:val="23"/>
           <w:szCs w:val="23"/>
         </w:rPr>
-        <w:t xml:space="preserve"> d’un remote fork</w:t>
+        <w:t xml:space="preserve"> d’un </w:t>
+      </w:r>
+      <w:proofErr w:type="spellStart"/>
+      <w:r>
+        <w:rPr>
+          <w:rFonts w:ascii="Arial" w:hAnsi="Arial" w:cs="Arial"/>
+          <w:color w:val="242729"/>
+          <w:sz w:val="23"/>
+          <w:szCs w:val="23"/>
+        </w:rPr>
+        <w:t>remote</w:t>
+      </w:r>
+      <w:proofErr w:type="spellEnd"/>
+      <w:r>
+        <w:rPr>
+          <w:rFonts w:ascii="Arial" w:hAnsi="Arial" w:cs="Arial"/>
+          <w:color w:val="242729"/>
+          <w:sz w:val="23"/>
+          <w:szCs w:val="23"/>
+        </w:rPr>
+        <w:t xml:space="preserve"> fork</w:t>
       </w:r>
       <w:r>
         <w:rPr>
@@ -930,17 +1028,39 @@
           <w:sz w:val="23"/>
           <w:szCs w:val="23"/>
         </w:rPr>
-        <w:t xml:space="preserve"> remote</w:t>
-      </w:r>
-      <w:r>
-        <w:rPr>
-          <w:rFonts w:ascii="Arial" w:hAnsi="Arial" w:cs="Arial"/>
-          <w:color w:val="242729"/>
-          <w:sz w:val="23"/>
-          <w:szCs w:val="23"/>
-        </w:rPr>
-        <w:t xml:space="preserve"> origin</w:t>
-      </w:r>
+        <w:t xml:space="preserve"> </w:t>
+      </w:r>
+      <w:proofErr w:type="spellStart"/>
+      <w:r>
+        <w:rPr>
+          <w:rFonts w:ascii="Arial" w:hAnsi="Arial" w:cs="Arial"/>
+          <w:color w:val="242729"/>
+          <w:sz w:val="23"/>
+          <w:szCs w:val="23"/>
+        </w:rPr>
+        <w:t>remote</w:t>
+      </w:r>
+      <w:proofErr w:type="spellEnd"/>
+      <w:r>
+        <w:rPr>
+          <w:rFonts w:ascii="Arial" w:hAnsi="Arial" w:cs="Arial"/>
+          <w:color w:val="242729"/>
+          <w:sz w:val="23"/>
+          <w:szCs w:val="23"/>
+        </w:rPr>
+        <w:t xml:space="preserve"> </w:t>
+      </w:r>
+      <w:proofErr w:type="spellStart"/>
+      <w:r>
+        <w:rPr>
+          <w:rFonts w:ascii="Arial" w:hAnsi="Arial" w:cs="Arial"/>
+          <w:color w:val="242729"/>
+          <w:sz w:val="23"/>
+          <w:szCs w:val="23"/>
+        </w:rPr>
+        <w:t>origin</w:t>
+      </w:r>
+      <w:proofErr w:type="spellEnd"/>
     </w:p>
     <w:p>
       <w:pPr>
@@ -1198,6 +1318,7 @@
           <w:szCs w:val="23"/>
         </w:rPr>
       </w:pPr>
+      <w:proofErr w:type="gramStart"/>
       <w:r>
         <w:rPr>
           <w:rFonts w:ascii="Arial" w:hAnsi="Arial" w:cs="Arial"/>
@@ -1214,25 +1335,86 @@
           <w:sz w:val="23"/>
           <w:szCs w:val="23"/>
         </w:rPr>
-        <w:t>./</w:t>
-      </w:r>
-      <w:r>
-        <w:rPr>
-          <w:rFonts w:ascii="Arial" w:hAnsi="Arial" w:cs="Arial"/>
-          <w:color w:val="242729"/>
-          <w:sz w:val="23"/>
-          <w:szCs w:val="23"/>
-        </w:rPr>
-        <w:t>gradlew build -x test</w:t>
-      </w:r>
-      <w:r>
-        <w:rPr>
-          <w:rFonts w:ascii="Arial" w:hAnsi="Arial" w:cs="Arial"/>
-          <w:color w:val="242729"/>
-          <w:sz w:val="23"/>
-          <w:szCs w:val="23"/>
-        </w:rPr>
-        <w:t xml:space="preserve">  // faire le build </w:t>
+        <w:t>.</w:t>
+      </w:r>
+      <w:proofErr w:type="gramEnd"/>
+      <w:r>
+        <w:rPr>
+          <w:rFonts w:ascii="Arial" w:hAnsi="Arial" w:cs="Arial"/>
+          <w:color w:val="242729"/>
+          <w:sz w:val="23"/>
+          <w:szCs w:val="23"/>
+        </w:rPr>
+        <w:t>/</w:t>
+      </w:r>
+      <w:proofErr w:type="spellStart"/>
+      <w:r>
+        <w:rPr>
+          <w:rFonts w:ascii="Arial" w:hAnsi="Arial" w:cs="Arial"/>
+          <w:color w:val="242729"/>
+          <w:sz w:val="23"/>
+          <w:szCs w:val="23"/>
+        </w:rPr>
+        <w:t>gradlew</w:t>
+      </w:r>
+      <w:proofErr w:type="spellEnd"/>
+      <w:r>
+        <w:rPr>
+          <w:rFonts w:ascii="Arial" w:hAnsi="Arial" w:cs="Arial"/>
+          <w:color w:val="242729"/>
+          <w:sz w:val="23"/>
+          <w:szCs w:val="23"/>
+        </w:rPr>
+        <w:t xml:space="preserve"> </w:t>
+      </w:r>
+      <w:proofErr w:type="spellStart"/>
+      <w:r>
+        <w:rPr>
+          <w:rFonts w:ascii="Arial" w:hAnsi="Arial" w:cs="Arial"/>
+          <w:color w:val="242729"/>
+          <w:sz w:val="23"/>
+          <w:szCs w:val="23"/>
+        </w:rPr>
+        <w:t>build</w:t>
+      </w:r>
+      <w:proofErr w:type="spellEnd"/>
+      <w:r>
+        <w:rPr>
+          <w:rFonts w:ascii="Arial" w:hAnsi="Arial" w:cs="Arial"/>
+          <w:color w:val="242729"/>
+          <w:sz w:val="23"/>
+          <w:szCs w:val="23"/>
+        </w:rPr>
+        <w:t xml:space="preserve"> -x test</w:t>
+      </w:r>
+      <w:r>
+        <w:rPr>
+          <w:rFonts w:ascii="Arial" w:hAnsi="Arial" w:cs="Arial"/>
+          <w:color w:val="242729"/>
+          <w:sz w:val="23"/>
+          <w:szCs w:val="23"/>
+        </w:rPr>
+        <w:t xml:space="preserve">  // faire le </w:t>
+      </w:r>
+      <w:proofErr w:type="spellStart"/>
+      <w:r>
+        <w:rPr>
+          <w:rFonts w:ascii="Arial" w:hAnsi="Arial" w:cs="Arial"/>
+          <w:color w:val="242729"/>
+          <w:sz w:val="23"/>
+          <w:szCs w:val="23"/>
+        </w:rPr>
+        <w:t>build</w:t>
+      </w:r>
+      <w:proofErr w:type="spellEnd"/>
+      <w:r>
+        <w:rPr>
+          <w:rFonts w:ascii="Arial" w:hAnsi="Arial" w:cs="Arial"/>
+          <w:color w:val="242729"/>
+          <w:sz w:val="23"/>
+          <w:szCs w:val="23"/>
+        </w:rPr>
+        <w:t xml:space="preserve"> </w:t>
       </w:r>
       <w:r>
         <w:rPr>
@@ -1280,15 +1462,37 @@
           <w:szCs w:val="23"/>
         </w:rPr>
       </w:pPr>
-      <w:r>
-        <w:rPr>
-          <w:rFonts w:ascii="Arial" w:hAnsi="Arial" w:cs="Arial"/>
-          <w:color w:val="242729"/>
-          <w:sz w:val="23"/>
-          <w:szCs w:val="23"/>
-        </w:rPr>
-        <w:t>Another method</w:t>
-      </w:r>
+      <w:proofErr w:type="spellStart"/>
+      <w:r>
+        <w:rPr>
+          <w:rFonts w:ascii="Arial" w:hAnsi="Arial" w:cs="Arial"/>
+          <w:color w:val="242729"/>
+          <w:sz w:val="23"/>
+          <w:szCs w:val="23"/>
+        </w:rPr>
+        <w:t>Another</w:t>
+      </w:r>
+      <w:proofErr w:type="spellEnd"/>
+      <w:r>
+        <w:rPr>
+          <w:rFonts w:ascii="Arial" w:hAnsi="Arial" w:cs="Arial"/>
+          <w:color w:val="242729"/>
+          <w:sz w:val="23"/>
+          <w:szCs w:val="23"/>
+        </w:rPr>
+        <w:t xml:space="preserve"> </w:t>
+      </w:r>
+      <w:proofErr w:type="spellStart"/>
+      <w:r>
+        <w:rPr>
+          <w:rFonts w:ascii="Arial" w:hAnsi="Arial" w:cs="Arial"/>
+          <w:color w:val="242729"/>
+          <w:sz w:val="23"/>
+          <w:szCs w:val="23"/>
+        </w:rPr>
+        <w:t>method</w:t>
+      </w:r>
+      <w:proofErr w:type="spellEnd"/>
     </w:p>
     <w:p>
       <w:pPr>
@@ -1377,8 +1581,19 @@
           <w:sz w:val="17"/>
           <w:lang w:eastAsia="fr-FR"/>
         </w:rPr>
-        <w:t>Pull Requests</w:t>
-      </w:r>
+        <w:t xml:space="preserve">Pull </w:t>
+      </w:r>
+      <w:proofErr w:type="spellStart"/>
+      <w:r>
+        <w:rPr>
+          <w:rFonts w:ascii="Arial" w:eastAsia="Times New Roman" w:hAnsi="Arial" w:cs="Arial"/>
+          <w:color w:val="242729"/>
+          <w:sz w:val="17"/>
+          <w:lang w:eastAsia="fr-FR"/>
+        </w:rPr>
+        <w:t>Requests</w:t>
+      </w:r>
+      <w:proofErr w:type="spellEnd"/>
       <w:r>
         <w:rPr>
           <w:rFonts w:ascii="inherit" w:eastAsia="Times New Roman" w:hAnsi="inherit" w:cs="Arial"/>
@@ -1584,7 +1799,18 @@
           <w:szCs w:val="23"/>
           <w:lang w:val="en-GB" w:eastAsia="fr-FR"/>
         </w:rPr>
-        <w:t>to the upstream. Now GitHub will compare your fork with the original, and you should see all the latest changes.</w:t>
+        <w:t xml:space="preserve">to the upstream. Now GitHub will compare your fork with the original, and you should see all the latest </w:t>
+      </w:r>
+      <w:r>
+        <w:rPr>
+          <w:rFonts w:ascii="inherit" w:eastAsia="Times New Roman" w:hAnsi="inherit" w:cs="Arial"/>
+          <w:color w:val="242729"/>
+          <w:sz w:val="23"/>
+          <w:szCs w:val="23"/>
+          <w:lang w:val="en-GB" w:eastAsia="fr-FR"/>
+        </w:rPr>
+        <w:lastRenderedPageBreak/>
+        <w:t>changes.</w:t>
       </w:r>
       <w:r>
         <w:rPr>
@@ -1603,14 +1829,14 @@
           <w:sz w:val="23"/>
           <w:szCs w:val="23"/>
           <w:bdr w:val="none" w:sz="0" w:space="0" w:color="auto" w:frame="1"/>
-          <w:lang w:val="en-GB" w:eastAsia="en-GB"/>
+          <w:lang w:eastAsia="fr-FR"/>
         </w:rPr>
         <w:drawing>
           <wp:inline distT="0" distB="0" distL="0" distR="0">
             <wp:extent cx="10115550" cy="3067050"/>
             <wp:effectExtent l="19050" t="0" r="0" b="0"/>
             <wp:docPr id="2" name="Image 1" descr="enter image description here">
-              <a:hlinkClick xmlns:a="http://schemas.openxmlformats.org/drawingml/2006/main" r:id="rId6"/>
+              <a:hlinkClick xmlns:a="http://schemas.openxmlformats.org/drawingml/2006/main" r:id="rId7"/>
             </wp:docPr>
             <wp:cNvGraphicFramePr>
               <a:graphicFrameLocks xmlns:a="http://schemas.openxmlformats.org/drawingml/2006/main" noChangeAspect="1"/>
@@ -1620,14 +1846,14 @@
                 <pic:pic xmlns:pic="http://schemas.openxmlformats.org/drawingml/2006/picture">
                   <pic:nvPicPr>
                     <pic:cNvPr id="0" name="Picture 1" descr="enter image description here">
-                      <a:hlinkClick r:id="rId6"/>
+                      <a:hlinkClick r:id="rId7"/>
                     </pic:cNvPr>
                     <pic:cNvPicPr>
                       <a:picLocks noChangeAspect="1" noChangeArrowheads="1"/>
                     </pic:cNvPicPr>
                   </pic:nvPicPr>
                   <pic:blipFill>
-                    <a:blip r:embed="rId7" cstate="print"/>
+                    <a:blip r:embed="rId8" cstate="print"/>
                     <a:srcRect/>
                     <a:stretch>
                       <a:fillRect/>
@@ -1928,9 +2154,41 @@
           <w:sz w:val="23"/>
           <w:szCs w:val="23"/>
         </w:rPr>
-        <w:lastRenderedPageBreak/>
-        <w:t>Créer un fichier gradle.properties dans le dossier caché .gradle</w:t>
-      </w:r>
+        <w:t xml:space="preserve">Créer un fichier </w:t>
+      </w:r>
+      <w:proofErr w:type="spellStart"/>
+      <w:proofErr w:type="gramStart"/>
+      <w:r>
+        <w:rPr>
+          <w:rFonts w:ascii="Arial" w:hAnsi="Arial" w:cs="Arial"/>
+          <w:color w:val="242729"/>
+          <w:sz w:val="23"/>
+          <w:szCs w:val="23"/>
+        </w:rPr>
+        <w:t>gradle.properties</w:t>
+      </w:r>
+      <w:proofErr w:type="spellEnd"/>
+      <w:proofErr w:type="gramEnd"/>
+      <w:r>
+        <w:rPr>
+          <w:rFonts w:ascii="Arial" w:hAnsi="Arial" w:cs="Arial"/>
+          <w:color w:val="242729"/>
+          <w:sz w:val="23"/>
+          <w:szCs w:val="23"/>
+        </w:rPr>
+        <w:t xml:space="preserve"> dans le dossier caché .</w:t>
+      </w:r>
+      <w:proofErr w:type="spellStart"/>
+      <w:r>
+        <w:rPr>
+          <w:rFonts w:ascii="Arial" w:hAnsi="Arial" w:cs="Arial"/>
+          <w:color w:val="242729"/>
+          <w:sz w:val="23"/>
+          <w:szCs w:val="23"/>
+        </w:rPr>
+        <w:t>gradle</w:t>
+      </w:r>
+      <w:proofErr w:type="spellEnd"/>
       <w:r>
         <w:rPr>
           <w:rFonts w:ascii="Arial" w:hAnsi="Arial" w:cs="Arial"/>
@@ -1972,15 +2230,48 @@
           <w:szCs w:val="23"/>
         </w:rPr>
       </w:pPr>
-      <w:r>
-        <w:rPr>
-          <w:rFonts w:ascii="Arial" w:hAnsi="Arial" w:cs="Arial"/>
-          <w:color w:val="242729"/>
-          <w:sz w:val="23"/>
-          <w:szCs w:val="23"/>
-        </w:rPr>
-        <w:t>org.gradle.daemon=true</w:t>
-      </w:r>
+      <w:proofErr w:type="spellStart"/>
+      <w:proofErr w:type="gramStart"/>
+      <w:r>
+        <w:rPr>
+          <w:rFonts w:ascii="Arial" w:hAnsi="Arial" w:cs="Arial"/>
+          <w:color w:val="242729"/>
+          <w:sz w:val="23"/>
+          <w:szCs w:val="23"/>
+        </w:rPr>
+        <w:t>org.gradle</w:t>
+      </w:r>
+      <w:proofErr w:type="gramEnd"/>
+      <w:r>
+        <w:rPr>
+          <w:rFonts w:ascii="Arial" w:hAnsi="Arial" w:cs="Arial"/>
+          <w:color w:val="242729"/>
+          <w:sz w:val="23"/>
+          <w:szCs w:val="23"/>
+        </w:rPr>
+        <w:t>.daemon</w:t>
+      </w:r>
+      <w:proofErr w:type="spellEnd"/>
+      <w:r>
+        <w:rPr>
+          <w:rFonts w:ascii="Arial" w:hAnsi="Arial" w:cs="Arial"/>
+          <w:color w:val="242729"/>
+          <w:sz w:val="23"/>
+          <w:szCs w:val="23"/>
+        </w:rPr>
+        <w:t>=</w:t>
+      </w:r>
+      <w:proofErr w:type="spellStart"/>
+      <w:r>
+        <w:rPr>
+          <w:rFonts w:ascii="Arial" w:hAnsi="Arial" w:cs="Arial"/>
+          <w:color w:val="242729"/>
+          <w:sz w:val="23"/>
+          <w:szCs w:val="23"/>
+        </w:rPr>
+        <w:t>true</w:t>
+      </w:r>
+      <w:proofErr w:type="spellEnd"/>
       <w:r>
         <w:rPr>
           <w:rFonts w:ascii="Arial" w:hAnsi="Arial" w:cs="Arial"/>
@@ -2006,7 +2297,27 @@
           <w:sz w:val="23"/>
           <w:szCs w:val="23"/>
         </w:rPr>
-        <w:t xml:space="preserve"> le build devient plus rapide</w:t>
+        <w:t xml:space="preserve"> le </w:t>
+      </w:r>
+      <w:proofErr w:type="spellStart"/>
+      <w:r>
+        <w:rPr>
+          <w:rFonts w:ascii="Arial" w:hAnsi="Arial" w:cs="Arial"/>
+          <w:color w:val="242729"/>
+          <w:sz w:val="23"/>
+          <w:szCs w:val="23"/>
+        </w:rPr>
+        <w:t>build</w:t>
+      </w:r>
+      <w:proofErr w:type="spellEnd"/>
+      <w:r>
+        <w:rPr>
+          <w:rFonts w:ascii="Arial" w:hAnsi="Arial" w:cs="Arial"/>
+          <w:color w:val="242729"/>
+          <w:sz w:val="23"/>
+          <w:szCs w:val="23"/>
+        </w:rPr>
+        <w:t xml:space="preserve"> devient plus rapide</w:t>
       </w:r>
       <w:r>
         <w:rPr>
@@ -2031,14 +2342,27 @@
           <w:szCs w:val="23"/>
         </w:rPr>
       </w:pPr>
-      <w:r>
-        <w:rPr>
-          <w:rFonts w:ascii="Arial" w:hAnsi="Arial" w:cs="Arial"/>
-          <w:color w:val="242729"/>
-          <w:sz w:val="23"/>
-          <w:szCs w:val="23"/>
-        </w:rPr>
-        <w:t>gradle gère le cycle de vie de tout le projet y compris la compilation, les tests …</w:t>
+      <w:proofErr w:type="spellStart"/>
+      <w:proofErr w:type="gramStart"/>
+      <w:r>
+        <w:rPr>
+          <w:rFonts w:ascii="Arial" w:hAnsi="Arial" w:cs="Arial"/>
+          <w:color w:val="242729"/>
+          <w:sz w:val="23"/>
+          <w:szCs w:val="23"/>
+        </w:rPr>
+        <w:t>gradle</w:t>
+      </w:r>
+      <w:proofErr w:type="spellEnd"/>
+      <w:proofErr w:type="gramEnd"/>
+      <w:r>
+        <w:rPr>
+          <w:rFonts w:ascii="Arial" w:hAnsi="Arial" w:cs="Arial"/>
+          <w:color w:val="242729"/>
+          <w:sz w:val="23"/>
+          <w:szCs w:val="23"/>
+        </w:rPr>
+        <w:t xml:space="preserve"> gère le cycle de vie de tout le projet y compris la compilation, les tests …</w:t>
       </w:r>
     </w:p>
     <w:p>
@@ -2077,14 +2401,25 @@
         </w:rPr>
         <w:t xml:space="preserve">La </w:t>
       </w:r>
-      <w:r>
-        <w:rPr>
-          <w:rFonts w:ascii="Arial" w:hAnsi="Arial" w:cs="Arial"/>
-          <w:color w:val="242729"/>
-          <w:sz w:val="23"/>
-          <w:szCs w:val="23"/>
-        </w:rPr>
-        <w:t>creation d’un nouveau sous module</w:t>
+      <w:proofErr w:type="spellStart"/>
+      <w:r>
+        <w:rPr>
+          <w:rFonts w:ascii="Arial" w:hAnsi="Arial" w:cs="Arial"/>
+          <w:color w:val="242729"/>
+          <w:sz w:val="23"/>
+          <w:szCs w:val="23"/>
+        </w:rPr>
+        <w:t>creation</w:t>
+      </w:r>
+      <w:proofErr w:type="spellEnd"/>
+      <w:r>
+        <w:rPr>
+          <w:rFonts w:ascii="Arial" w:hAnsi="Arial" w:cs="Arial"/>
+          <w:color w:val="242729"/>
+          <w:sz w:val="23"/>
+          <w:szCs w:val="23"/>
+        </w:rPr>
+        <w:t xml:space="preserve"> d’un nouveau sous module</w:t>
       </w:r>
       <w:r>
         <w:rPr>
@@ -2129,8 +2464,19 @@
           <w:sz w:val="23"/>
           <w:szCs w:val="23"/>
         </w:rPr>
-        <w:t>dans le fichier settings.gradle</w:t>
-      </w:r>
+        <w:t xml:space="preserve">dans le fichier </w:t>
+      </w:r>
+      <w:proofErr w:type="spellStart"/>
+      <w:r>
+        <w:rPr>
+          <w:rFonts w:ascii="Arial" w:hAnsi="Arial" w:cs="Arial"/>
+          <w:color w:val="242729"/>
+          <w:sz w:val="23"/>
+          <w:szCs w:val="23"/>
+        </w:rPr>
+        <w:t>settings.gradle</w:t>
+      </w:r>
+      <w:proofErr w:type="spellEnd"/>
     </w:p>
     <w:p>
       <w:pPr>
@@ -2145,14 +2491,45 @@
           <w:szCs w:val="23"/>
         </w:rPr>
       </w:pPr>
-      <w:r>
-        <w:rPr>
-          <w:rFonts w:ascii="Arial" w:hAnsi="Arial" w:cs="Arial"/>
-          <w:color w:val="242729"/>
-          <w:sz w:val="23"/>
-          <w:szCs w:val="23"/>
-        </w:rPr>
-        <w:t>les builds se font toujours par ligne de commande.</w:t>
+      <w:proofErr w:type="gramStart"/>
+      <w:r>
+        <w:rPr>
+          <w:rFonts w:ascii="Arial" w:hAnsi="Arial" w:cs="Arial"/>
+          <w:color w:val="242729"/>
+          <w:sz w:val="23"/>
+          <w:szCs w:val="23"/>
+        </w:rPr>
+        <w:t>les</w:t>
+      </w:r>
+      <w:proofErr w:type="gramEnd"/>
+      <w:r>
+        <w:rPr>
+          <w:rFonts w:ascii="Arial" w:hAnsi="Arial" w:cs="Arial"/>
+          <w:color w:val="242729"/>
+          <w:sz w:val="23"/>
+          <w:szCs w:val="23"/>
+        </w:rPr>
+        <w:t xml:space="preserve"> </w:t>
+      </w:r>
+      <w:proofErr w:type="spellStart"/>
+      <w:r>
+        <w:rPr>
+          <w:rFonts w:ascii="Arial" w:hAnsi="Arial" w:cs="Arial"/>
+          <w:color w:val="242729"/>
+          <w:sz w:val="23"/>
+          <w:szCs w:val="23"/>
+        </w:rPr>
+        <w:t>builds</w:t>
+      </w:r>
+      <w:proofErr w:type="spellEnd"/>
+      <w:r>
+        <w:rPr>
+          <w:rFonts w:ascii="Arial" w:hAnsi="Arial" w:cs="Arial"/>
+          <w:color w:val="242729"/>
+          <w:sz w:val="23"/>
+          <w:szCs w:val="23"/>
+        </w:rPr>
+        <w:t xml:space="preserve"> se font toujours par ligne de commande.</w:t>
       </w:r>
     </w:p>
     <w:p>
@@ -2177,14 +2554,25 @@
         </w:rPr>
         <w:t xml:space="preserve">Nous pouvons faire un </w:t>
       </w:r>
-      <w:r>
-        <w:rPr>
-          <w:rFonts w:ascii="Arial" w:hAnsi="Arial" w:cs="Arial"/>
-          <w:color w:val="242729"/>
-          <w:sz w:val="23"/>
-          <w:szCs w:val="23"/>
-        </w:rPr>
-        <w:t xml:space="preserve">build </w:t>
+      <w:proofErr w:type="spellStart"/>
+      <w:r>
+        <w:rPr>
+          <w:rFonts w:ascii="Arial" w:hAnsi="Arial" w:cs="Arial"/>
+          <w:color w:val="242729"/>
+          <w:sz w:val="23"/>
+          <w:szCs w:val="23"/>
+        </w:rPr>
+        <w:t>build</w:t>
+      </w:r>
+      <w:proofErr w:type="spellEnd"/>
+      <w:r>
+        <w:rPr>
+          <w:rFonts w:ascii="Arial" w:hAnsi="Arial" w:cs="Arial"/>
+          <w:color w:val="242729"/>
+          <w:sz w:val="23"/>
+          <w:szCs w:val="23"/>
+        </w:rPr>
+        <w:t xml:space="preserve"> </w:t>
       </w:r>
       <w:r>
         <w:rPr>
@@ -2218,14 +2606,25 @@
           <w:szCs w:val="23"/>
         </w:rPr>
       </w:pPr>
-      <w:r>
-        <w:rPr>
-          <w:rFonts w:ascii="Arial" w:hAnsi="Arial" w:cs="Arial"/>
-          <w:color w:val="242729"/>
-          <w:sz w:val="23"/>
-          <w:szCs w:val="23"/>
-        </w:rPr>
-        <w:t>faire un test</w:t>
+      <w:proofErr w:type="gramStart"/>
+      <w:r>
+        <w:rPr>
+          <w:rFonts w:ascii="Arial" w:hAnsi="Arial" w:cs="Arial"/>
+          <w:color w:val="242729"/>
+          <w:sz w:val="23"/>
+          <w:szCs w:val="23"/>
+        </w:rPr>
+        <w:t>faire</w:t>
+      </w:r>
+      <w:proofErr w:type="gramEnd"/>
+      <w:r>
+        <w:rPr>
+          <w:rFonts w:ascii="Arial" w:hAnsi="Arial" w:cs="Arial"/>
+          <w:color w:val="242729"/>
+          <w:sz w:val="23"/>
+          <w:szCs w:val="23"/>
+        </w:rPr>
+        <w:t xml:space="preserve"> un test</w:t>
       </w:r>
       <w:r>
         <w:rPr>
@@ -2257,19 +2656,39 @@
           <w:color w:val="242729"/>
           <w:sz w:val="23"/>
           <w:szCs w:val="23"/>
-          <w:lang w:val="en-GB"/>
-        </w:rPr>
-      </w:pPr>
-      <w:r>
-        <w:rPr>
-          <w:rFonts w:ascii="Arial" w:hAnsi="Arial" w:cs="Arial"/>
-          <w:color w:val="242729"/>
-          <w:sz w:val="23"/>
-          <w:szCs w:val="23"/>
-          <w:lang w:val="en-GB"/>
-        </w:rPr>
-        <w:t>Junit tutorial fogella</w:t>
-      </w:r>
+        </w:rPr>
+      </w:pPr>
+      <w:proofErr w:type="spellStart"/>
+      <w:r>
+        <w:rPr>
+          <w:rFonts w:ascii="Arial" w:hAnsi="Arial" w:cs="Arial"/>
+          <w:color w:val="242729"/>
+          <w:sz w:val="23"/>
+          <w:szCs w:val="23"/>
+        </w:rPr>
+        <w:t>Junit</w:t>
+      </w:r>
+      <w:proofErr w:type="spellEnd"/>
+      <w:r>
+        <w:rPr>
+          <w:rFonts w:ascii="Arial" w:hAnsi="Arial" w:cs="Arial"/>
+          <w:color w:val="242729"/>
+          <w:sz w:val="23"/>
+          <w:szCs w:val="23"/>
+        </w:rPr>
+        <w:t xml:space="preserve"> tutorial </w:t>
+      </w:r>
+      <w:proofErr w:type="spellStart"/>
+      <w:r>
+        <w:rPr>
+          <w:rFonts w:ascii="Arial" w:hAnsi="Arial" w:cs="Arial"/>
+          <w:color w:val="242729"/>
+          <w:sz w:val="23"/>
+          <w:szCs w:val="23"/>
+        </w:rPr>
+        <w:t>fogella</w:t>
+      </w:r>
+      <w:proofErr w:type="spellEnd"/>
     </w:p>
     <w:p>
       <w:pPr>
@@ -2282,27 +2701,30 @@
           <w:color w:val="242729"/>
           <w:sz w:val="23"/>
           <w:szCs w:val="23"/>
-          <w:lang w:val="en-GB"/>
-        </w:rPr>
-      </w:pPr>
-      <w:r>
-        <w:rPr>
-          <w:rFonts w:ascii="Arial" w:hAnsi="Arial" w:cs="Arial"/>
-          <w:color w:val="242729"/>
-          <w:sz w:val="23"/>
-          <w:szCs w:val="23"/>
-          <w:lang w:val="en-GB"/>
-        </w:rPr>
-        <w:t>Gradle tutorial</w:t>
-      </w:r>
-    </w:p>
-    <w:p>
-      <w:pPr>
-        <w:rPr>
-          <w:lang w:val="en-GB"/>
-        </w:rPr>
-      </w:pPr>
-    </w:p>
+        </w:rPr>
+      </w:pPr>
+      <w:proofErr w:type="spellStart"/>
+      <w:r>
+        <w:rPr>
+          <w:rFonts w:ascii="Arial" w:hAnsi="Arial" w:cs="Arial"/>
+          <w:color w:val="242729"/>
+          <w:sz w:val="23"/>
+          <w:szCs w:val="23"/>
+        </w:rPr>
+        <w:t>Gradle</w:t>
+      </w:r>
+      <w:proofErr w:type="spellEnd"/>
+      <w:r>
+        <w:rPr>
+          <w:rFonts w:ascii="Arial" w:hAnsi="Arial" w:cs="Arial"/>
+          <w:color w:val="242729"/>
+          <w:sz w:val="23"/>
+          <w:szCs w:val="23"/>
+        </w:rPr>
+        <w:t xml:space="preserve"> tutorial</w:t>
+      </w:r>
+    </w:p>
+    <w:p/>
     <w:p>
       <w:r>
         <w:rPr>
@@ -2346,8 +2768,22 @@
           <w:bdr w:val="single" w:sz="6" w:space="1" w:color="EFEEE6" w:frame="1"/>
           <w:shd w:val="clear" w:color="auto" w:fill="FFFFFF"/>
         </w:rPr>
-        <w:t>git checkout</w:t>
-      </w:r>
+        <w:t xml:space="preserve">git </w:t>
+      </w:r>
+      <w:proofErr w:type="spellStart"/>
+      <w:r>
+        <w:rPr>
+          <w:rStyle w:val="CodeHTML"/>
+          <w:rFonts w:ascii="Courier" w:eastAsiaTheme="minorHAnsi" w:hAnsi="Courier"/>
+          <w:color w:val="F14E32"/>
+          <w:sz w:val="21"/>
+          <w:szCs w:val="21"/>
+          <w:bdr w:val="single" w:sz="6" w:space="1" w:color="EFEEE6" w:frame="1"/>
+          <w:shd w:val="clear" w:color="auto" w:fill="FFFFFF"/>
+        </w:rPr>
+        <w:t>checkout</w:t>
+      </w:r>
+      <w:proofErr w:type="spellEnd"/>
       <w:r>
         <w:rPr>
           <w:rStyle w:val="apple-converted-space"/>
@@ -2521,7 +2957,34 @@
           <w:shd w:val="clear" w:color="auto" w:fill="FFFFFF"/>
           <w:lang w:eastAsia="en-GB"/>
         </w:rPr>
-        <w:t>$ git branch prob53</w:t>
+        <w:lastRenderedPageBreak/>
+        <w:t xml:space="preserve">$ git </w:t>
+      </w:r>
+      <w:proofErr w:type="spellStart"/>
+      <w:r>
+        <w:rPr>
+          <w:rFonts w:ascii="Courier" w:eastAsia="Times New Roman" w:hAnsi="Courier" w:cs="Courier New"/>
+          <w:color w:val="F14E32"/>
+          <w:sz w:val="21"/>
+          <w:szCs w:val="21"/>
+          <w:bdr w:val="single" w:sz="6" w:space="1" w:color="EFEEE6" w:frame="1"/>
+          <w:shd w:val="clear" w:color="auto" w:fill="FFFFFF"/>
+          <w:lang w:eastAsia="en-GB"/>
+        </w:rPr>
+        <w:t>branch</w:t>
+      </w:r>
+      <w:proofErr w:type="spellEnd"/>
+      <w:r>
+        <w:rPr>
+          <w:rFonts w:ascii="Courier" w:eastAsia="Times New Roman" w:hAnsi="Courier" w:cs="Courier New"/>
+          <w:color w:val="F14E32"/>
+          <w:sz w:val="21"/>
+          <w:szCs w:val="21"/>
+          <w:bdr w:val="single" w:sz="6" w:space="1" w:color="EFEEE6" w:frame="1"/>
+          <w:shd w:val="clear" w:color="auto" w:fill="FFFFFF"/>
+          <w:lang w:eastAsia="en-GB"/>
+        </w:rPr>
+        <w:t xml:space="preserve"> prob53</w:t>
       </w:r>
     </w:p>
     <w:p>
@@ -2559,69 +3022,9 @@
           <w:szCs w:val="21"/>
           <w:bdr w:val="single" w:sz="6" w:space="1" w:color="EFEEE6" w:frame="1"/>
           <w:shd w:val="clear" w:color="auto" w:fill="FFFFFF"/>
-          <w:lang w:val="en-GB" w:eastAsia="en-GB"/>
-        </w:rPr>
-      </w:pPr>
-      <w:r>
-        <w:rPr>
-          <w:rFonts w:ascii="Courier" w:eastAsia="Times New Roman" w:hAnsi="Courier" w:cs="Courier New"/>
-          <w:color w:val="F14E32"/>
-          <w:sz w:val="21"/>
-          <w:szCs w:val="21"/>
-          <w:bdr w:val="single" w:sz="6" w:space="1" w:color="EFEEE6" w:frame="1"/>
-          <w:shd w:val="clear" w:color="auto" w:fill="FFFFFF"/>
-          <w:lang w:val="en-GB" w:eastAsia="en-GB"/>
-        </w:rPr>
-        <w:t>$ git checkout prob53</w:t>
-      </w:r>
-    </w:p>
-    <w:p>
-      <w:pPr>
-        <w:shd w:val="clear" w:color="auto" w:fill="FCFCFA"/>
-        <w:spacing w:after="0" w:line="330" w:lineRule="atLeast"/>
-        <w:rPr>
-          <w:rFonts w:ascii="Georgia" w:eastAsia="Times New Roman" w:hAnsi="Georgia" w:cs="Times New Roman"/>
-          <w:color w:val="4E443C"/>
-          <w:sz w:val="21"/>
-          <w:szCs w:val="21"/>
           <w:lang w:eastAsia="en-GB"/>
         </w:rPr>
       </w:pPr>
-    </w:p>
-    <w:p>
-      <w:pPr>
-        <w:shd w:val="clear" w:color="auto" w:fill="FCFCFA"/>
-        <w:spacing w:after="0" w:line="330" w:lineRule="atLeast"/>
-        <w:rPr>
-          <w:rFonts w:ascii="Georgia" w:eastAsia="Times New Roman" w:hAnsi="Georgia" w:cs="Times New Roman"/>
-          <w:color w:val="4E443C"/>
-          <w:sz w:val="21"/>
-          <w:szCs w:val="21"/>
-          <w:lang w:eastAsia="en-GB"/>
-        </w:rPr>
-      </w:pPr>
-      <w:r>
-        <w:rPr>
-          <w:rFonts w:ascii="Georgia" w:eastAsia="Times New Roman" w:hAnsi="Georgia" w:cs="Times New Roman"/>
-          <w:color w:val="4E443C"/>
-          <w:sz w:val="21"/>
-          <w:szCs w:val="21"/>
-          <w:lang w:eastAsia="en-GB"/>
-        </w:rPr>
-        <w:t xml:space="preserve">Vous </w:t>
-      </w:r>
-      <w:bookmarkStart w:id="0" w:name="_GoBack"/>
-      <w:bookmarkEnd w:id="0"/>
-      <w:r>
-        <w:rPr>
-          <w:rFonts w:ascii="Georgia" w:eastAsia="Times New Roman" w:hAnsi="Georgia" w:cs="Times New Roman"/>
-          <w:color w:val="4E443C"/>
-          <w:sz w:val="21"/>
-          <w:szCs w:val="21"/>
-          <w:lang w:eastAsia="en-GB"/>
-        </w:rPr>
-        <w:t>pouvez l'effacer avec l'option </w:t>
-      </w:r>
       <w:r>
         <w:rPr>
           <w:rFonts w:ascii="Courier" w:eastAsia="Times New Roman" w:hAnsi="Courier" w:cs="Courier New"/>
@@ -2632,18 +3035,9 @@
           <w:shd w:val="clear" w:color="auto" w:fill="FFFFFF"/>
           <w:lang w:eastAsia="en-GB"/>
         </w:rPr>
-        <w:t>-d</w:t>
-      </w:r>
-      <w:r>
-        <w:rPr>
-          <w:rFonts w:ascii="Georgia" w:eastAsia="Times New Roman" w:hAnsi="Georgia" w:cs="Times New Roman"/>
-          <w:color w:val="4E443C"/>
-          <w:sz w:val="21"/>
-          <w:szCs w:val="21"/>
-          <w:lang w:eastAsia="en-GB"/>
-        </w:rPr>
-        <w:t> de la commande </w:t>
-      </w:r>
+        <w:t xml:space="preserve">$ git </w:t>
+      </w:r>
+      <w:proofErr w:type="spellStart"/>
       <w:r>
         <w:rPr>
           <w:rFonts w:ascii="Courier" w:eastAsia="Times New Roman" w:hAnsi="Courier" w:cs="Courier New"/>
@@ -2654,8 +3048,115 @@
           <w:shd w:val="clear" w:color="auto" w:fill="FFFFFF"/>
           <w:lang w:eastAsia="en-GB"/>
         </w:rPr>
-        <w:t>git branch</w:t>
-      </w:r>
+        <w:t>checkout</w:t>
+      </w:r>
+      <w:proofErr w:type="spellEnd"/>
+      <w:r>
+        <w:rPr>
+          <w:rFonts w:ascii="Courier" w:eastAsia="Times New Roman" w:hAnsi="Courier" w:cs="Courier New"/>
+          <w:color w:val="F14E32"/>
+          <w:sz w:val="21"/>
+          <w:szCs w:val="21"/>
+          <w:bdr w:val="single" w:sz="6" w:space="1" w:color="EFEEE6" w:frame="1"/>
+          <w:shd w:val="clear" w:color="auto" w:fill="FFFFFF"/>
+          <w:lang w:eastAsia="en-GB"/>
+        </w:rPr>
+        <w:t xml:space="preserve"> prob53</w:t>
+      </w:r>
+    </w:p>
+    <w:p>
+      <w:pPr>
+        <w:shd w:val="clear" w:color="auto" w:fill="FCFCFA"/>
+        <w:spacing w:after="0" w:line="330" w:lineRule="atLeast"/>
+        <w:rPr>
+          <w:rFonts w:ascii="Georgia" w:eastAsia="Times New Roman" w:hAnsi="Georgia" w:cs="Times New Roman"/>
+          <w:color w:val="4E443C"/>
+          <w:sz w:val="21"/>
+          <w:szCs w:val="21"/>
+          <w:lang w:eastAsia="en-GB"/>
+        </w:rPr>
+      </w:pPr>
+    </w:p>
+    <w:p>
+      <w:pPr>
+        <w:shd w:val="clear" w:color="auto" w:fill="FCFCFA"/>
+        <w:spacing w:after="0" w:line="330" w:lineRule="atLeast"/>
+        <w:rPr>
+          <w:rFonts w:ascii="Georgia" w:eastAsia="Times New Roman" w:hAnsi="Georgia" w:cs="Times New Roman"/>
+          <w:color w:val="4E443C"/>
+          <w:sz w:val="21"/>
+          <w:szCs w:val="21"/>
+          <w:lang w:eastAsia="en-GB"/>
+        </w:rPr>
+      </w:pPr>
+      <w:r>
+        <w:rPr>
+          <w:rFonts w:ascii="Georgia" w:eastAsia="Times New Roman" w:hAnsi="Georgia" w:cs="Times New Roman"/>
+          <w:color w:val="4E443C"/>
+          <w:sz w:val="21"/>
+          <w:szCs w:val="21"/>
+          <w:lang w:eastAsia="en-GB"/>
+        </w:rPr>
+        <w:t xml:space="preserve">Vous </w:t>
+      </w:r>
+      <w:r>
+        <w:rPr>
+          <w:rFonts w:ascii="Georgia" w:eastAsia="Times New Roman" w:hAnsi="Georgia" w:cs="Times New Roman"/>
+          <w:color w:val="4E443C"/>
+          <w:sz w:val="21"/>
+          <w:szCs w:val="21"/>
+          <w:lang w:eastAsia="en-GB"/>
+        </w:rPr>
+        <w:t>pouvez l'effacer avec l'option </w:t>
+      </w:r>
+      <w:r>
+        <w:rPr>
+          <w:rFonts w:ascii="Courier" w:eastAsia="Times New Roman" w:hAnsi="Courier" w:cs="Courier New"/>
+          <w:color w:val="F14E32"/>
+          <w:sz w:val="21"/>
+          <w:szCs w:val="21"/>
+          <w:bdr w:val="single" w:sz="6" w:space="1" w:color="EFEEE6" w:frame="1"/>
+          <w:shd w:val="clear" w:color="auto" w:fill="FFFFFF"/>
+          <w:lang w:eastAsia="en-GB"/>
+        </w:rPr>
+        <w:t>-d</w:t>
+      </w:r>
+      <w:r>
+        <w:rPr>
+          <w:rFonts w:ascii="Georgia" w:eastAsia="Times New Roman" w:hAnsi="Georgia" w:cs="Times New Roman"/>
+          <w:color w:val="4E443C"/>
+          <w:sz w:val="21"/>
+          <w:szCs w:val="21"/>
+          <w:lang w:eastAsia="en-GB"/>
+        </w:rPr>
+        <w:t> de la commande </w:t>
+      </w:r>
+      <w:r>
+        <w:rPr>
+          <w:rFonts w:ascii="Courier" w:eastAsia="Times New Roman" w:hAnsi="Courier" w:cs="Courier New"/>
+          <w:color w:val="F14E32"/>
+          <w:sz w:val="21"/>
+          <w:szCs w:val="21"/>
+          <w:bdr w:val="single" w:sz="6" w:space="1" w:color="EFEEE6" w:frame="1"/>
+          <w:shd w:val="clear" w:color="auto" w:fill="FFFFFF"/>
+          <w:lang w:eastAsia="en-GB"/>
+        </w:rPr>
+        <w:t xml:space="preserve">git </w:t>
+      </w:r>
+      <w:proofErr w:type="spellStart"/>
+      <w:r>
+        <w:rPr>
+          <w:rFonts w:ascii="Courier" w:eastAsia="Times New Roman" w:hAnsi="Courier" w:cs="Courier New"/>
+          <w:color w:val="F14E32"/>
+          <w:sz w:val="21"/>
+          <w:szCs w:val="21"/>
+          <w:bdr w:val="single" w:sz="6" w:space="1" w:color="EFEEE6" w:frame="1"/>
+          <w:shd w:val="clear" w:color="auto" w:fill="FFFFFF"/>
+          <w:lang w:eastAsia="en-GB"/>
+        </w:rPr>
+        <w:t>branch</w:t>
+      </w:r>
+      <w:proofErr w:type="spellEnd"/>
       <w:r>
         <w:rPr>
           <w:rFonts w:ascii="Georgia" w:eastAsia="Times New Roman" w:hAnsi="Georgia" w:cs="Times New Roman"/>
@@ -2728,8 +3229,22 @@
           <w:shd w:val="clear" w:color="auto" w:fill="FFFFFF"/>
           <w:lang w:val="en-GB" w:eastAsia="en-GB"/>
         </w:rPr>
-        <w:t>$ git branch -d correctif</w:t>
-      </w:r>
+        <w:t xml:space="preserve">$ git branch -d </w:t>
+      </w:r>
+      <w:proofErr w:type="spellStart"/>
+      <w:r>
+        <w:rPr>
+          <w:rFonts w:ascii="Courier" w:eastAsia="Times New Roman" w:hAnsi="Courier" w:cs="Courier New"/>
+          <w:color w:val="F14E32"/>
+          <w:sz w:val="21"/>
+          <w:szCs w:val="21"/>
+          <w:bdr w:val="single" w:sz="6" w:space="1" w:color="EFEEE6" w:frame="1"/>
+          <w:shd w:val="clear" w:color="auto" w:fill="FFFFFF"/>
+          <w:lang w:val="en-GB" w:eastAsia="en-GB"/>
+        </w:rPr>
+        <w:t>correctif</w:t>
+      </w:r>
+      <w:proofErr w:type="spellEnd"/>
     </w:p>
     <w:p>
       <w:pPr>
@@ -2779,11 +3294,278 @@
           <w:shd w:val="clear" w:color="auto" w:fill="FFFFFF"/>
           <w:lang w:val="en-GB" w:eastAsia="en-GB"/>
         </w:rPr>
-        <w:t>Deleted branch correctif (3a0874c).</w:t>
-      </w:r>
-    </w:p>
-    <w:p/>
-    <w:p/>
+        <w:t xml:space="preserve">Deleted branch </w:t>
+      </w:r>
+      <w:proofErr w:type="spellStart"/>
+      <w:r>
+        <w:rPr>
+          <w:rFonts w:ascii="Courier" w:eastAsia="Times New Roman" w:hAnsi="Courier" w:cs="Courier New"/>
+          <w:color w:val="F14E32"/>
+          <w:sz w:val="21"/>
+          <w:szCs w:val="21"/>
+          <w:bdr w:val="single" w:sz="6" w:space="1" w:color="EFEEE6" w:frame="1"/>
+          <w:shd w:val="clear" w:color="auto" w:fill="FFFFFF"/>
+          <w:lang w:val="en-GB" w:eastAsia="en-GB"/>
+        </w:rPr>
+        <w:t>correctif</w:t>
+      </w:r>
+      <w:proofErr w:type="spellEnd"/>
+      <w:r>
+        <w:rPr>
+          <w:rFonts w:ascii="Courier" w:eastAsia="Times New Roman" w:hAnsi="Courier" w:cs="Courier New"/>
+          <w:color w:val="F14E32"/>
+          <w:sz w:val="21"/>
+          <w:szCs w:val="21"/>
+          <w:bdr w:val="single" w:sz="6" w:space="1" w:color="EFEEE6" w:frame="1"/>
+          <w:shd w:val="clear" w:color="auto" w:fill="FFFFFF"/>
+          <w:lang w:val="en-GB" w:eastAsia="en-GB"/>
+        </w:rPr>
+        <w:t xml:space="preserve"> (3a0874c).</w:t>
+      </w:r>
+    </w:p>
+    <w:p>
+      <w:pPr>
+        <w:pStyle w:val="NormalWeb"/>
+        <w:shd w:val="clear" w:color="auto" w:fill="FCFCFA"/>
+        <w:spacing w:before="0" w:beforeAutospacing="0" w:after="0" w:afterAutospacing="0" w:line="330" w:lineRule="atLeast"/>
+        <w:rPr>
+          <w:rFonts w:ascii="Georgia" w:hAnsi="Georgia"/>
+          <w:color w:val="4E443C"/>
+          <w:sz w:val="21"/>
+          <w:szCs w:val="21"/>
+        </w:rPr>
+      </w:pPr>
+      <w:r>
+        <w:rPr>
+          <w:rFonts w:ascii="Georgia" w:hAnsi="Georgia"/>
+          <w:color w:val="4E443C"/>
+          <w:sz w:val="21"/>
+          <w:szCs w:val="21"/>
+        </w:rPr>
+        <w:t>Vous pouvez lancer vos tests dans la branche</w:t>
+      </w:r>
+      <w:r>
+        <w:rPr>
+          <w:rFonts w:ascii="Georgia" w:hAnsi="Georgia"/>
+          <w:color w:val="4E443C"/>
+          <w:sz w:val="21"/>
+          <w:szCs w:val="21"/>
+        </w:rPr>
+        <w:t xml:space="preserve"> correctif</w:t>
+      </w:r>
+      <w:r>
+        <w:rPr>
+          <w:rFonts w:ascii="Georgia" w:hAnsi="Georgia"/>
+          <w:color w:val="4E443C"/>
+          <w:sz w:val="21"/>
+          <w:szCs w:val="21"/>
+        </w:rPr>
+        <w:t>, vous assurer que la correction est efficace et la fusionner dans la branche</w:t>
+      </w:r>
+      <w:r>
+        <w:rPr>
+          <w:rStyle w:val="apple-converted-space"/>
+          <w:rFonts w:ascii="Georgia" w:hAnsi="Georgia"/>
+          <w:color w:val="4E443C"/>
+          <w:sz w:val="21"/>
+          <w:szCs w:val="21"/>
+        </w:rPr>
+        <w:t> </w:t>
+      </w:r>
+      <w:r>
+        <w:rPr>
+          <w:rStyle w:val="CodeHTML"/>
+          <w:rFonts w:ascii="Courier" w:hAnsi="Courier"/>
+          <w:color w:val="F14E32"/>
+          <w:sz w:val="21"/>
+          <w:szCs w:val="21"/>
+          <w:bdr w:val="single" w:sz="6" w:space="1" w:color="EFEEE6" w:frame="1"/>
+          <w:shd w:val="clear" w:color="auto" w:fill="FFFFFF"/>
+        </w:rPr>
+        <w:t>master</w:t>
+      </w:r>
+      <w:r>
+        <w:rPr>
+          <w:rStyle w:val="apple-converted-space"/>
+          <w:rFonts w:ascii="Georgia" w:hAnsi="Georgia"/>
+          <w:color w:val="4E443C"/>
+          <w:sz w:val="21"/>
+          <w:szCs w:val="21"/>
+        </w:rPr>
+        <w:t> </w:t>
+      </w:r>
+      <w:r>
+        <w:rPr>
+          <w:rFonts w:ascii="Georgia" w:hAnsi="Georgia"/>
+          <w:color w:val="4E443C"/>
+          <w:sz w:val="21"/>
+          <w:szCs w:val="21"/>
+        </w:rPr>
+        <w:t>pour la déployer en production. Vous réalisez ceci au moyen de la commande</w:t>
+      </w:r>
+      <w:r>
+        <w:rPr>
+          <w:rStyle w:val="apple-converted-space"/>
+          <w:rFonts w:ascii="Georgia" w:hAnsi="Georgia"/>
+          <w:color w:val="4E443C"/>
+          <w:sz w:val="21"/>
+          <w:szCs w:val="21"/>
+        </w:rPr>
+        <w:t> </w:t>
+      </w:r>
+      <w:r>
+        <w:rPr>
+          <w:rStyle w:val="CodeHTML"/>
+          <w:rFonts w:ascii="Courier" w:hAnsi="Courier"/>
+          <w:color w:val="F14E32"/>
+          <w:sz w:val="21"/>
+          <w:szCs w:val="21"/>
+          <w:bdr w:val="single" w:sz="6" w:space="1" w:color="EFEEE6" w:frame="1"/>
+          <w:shd w:val="clear" w:color="auto" w:fill="FFFFFF"/>
+        </w:rPr>
+        <w:t xml:space="preserve">git </w:t>
+      </w:r>
+      <w:proofErr w:type="spellStart"/>
+      <w:r>
+        <w:rPr>
+          <w:rStyle w:val="CodeHTML"/>
+          <w:rFonts w:ascii="Courier" w:hAnsi="Courier"/>
+          <w:color w:val="F14E32"/>
+          <w:sz w:val="21"/>
+          <w:szCs w:val="21"/>
+          <w:bdr w:val="single" w:sz="6" w:space="1" w:color="EFEEE6" w:frame="1"/>
+          <w:shd w:val="clear" w:color="auto" w:fill="FFFFFF"/>
+        </w:rPr>
+        <w:t>merge</w:t>
+      </w:r>
+      <w:proofErr w:type="spellEnd"/>
+      <w:r>
+        <w:rPr>
+          <w:rFonts w:ascii="Georgia" w:hAnsi="Georgia"/>
+          <w:color w:val="4E443C"/>
+          <w:sz w:val="21"/>
+          <w:szCs w:val="21"/>
+        </w:rPr>
+        <w:t> :</w:t>
+      </w:r>
+    </w:p>
+    <w:p>
+      <w:pPr>
+        <w:pStyle w:val="PrformatHTML"/>
+        <w:pBdr>
+          <w:top w:val="single" w:sz="6" w:space="8" w:color="EFEEE6"/>
+          <w:left w:val="single" w:sz="6" w:space="11" w:color="EFEEE6"/>
+          <w:bottom w:val="single" w:sz="6" w:space="10" w:color="EFEEE6"/>
+          <w:right w:val="single" w:sz="6" w:space="11" w:color="EFEEE6"/>
+        </w:pBdr>
+        <w:shd w:val="clear" w:color="auto" w:fill="FFFFFF"/>
+        <w:spacing w:after="240" w:line="270" w:lineRule="atLeast"/>
+        <w:rPr>
+          <w:rStyle w:val="CodeHTML"/>
+          <w:rFonts w:ascii="Courier" w:hAnsi="Courier"/>
+          <w:color w:val="F14E32"/>
+          <w:sz w:val="21"/>
+          <w:szCs w:val="21"/>
+          <w:bdr w:val="single" w:sz="6" w:space="1" w:color="EFEEE6" w:frame="1"/>
+          <w:shd w:val="clear" w:color="auto" w:fill="FFFFFF"/>
+        </w:rPr>
+      </w:pPr>
+      <w:r>
+        <w:rPr>
+          <w:rStyle w:val="CodeHTML"/>
+          <w:rFonts w:ascii="Courier" w:hAnsi="Courier"/>
+          <w:color w:val="F14E32"/>
+          <w:sz w:val="21"/>
+          <w:szCs w:val="21"/>
+          <w:bdr w:val="single" w:sz="6" w:space="1" w:color="EFEEE6" w:frame="1"/>
+          <w:shd w:val="clear" w:color="auto" w:fill="FFFFFF"/>
+        </w:rPr>
+        <w:t xml:space="preserve">$ git </w:t>
+      </w:r>
+      <w:proofErr w:type="spellStart"/>
+      <w:r>
+        <w:rPr>
+          <w:rStyle w:val="CodeHTML"/>
+          <w:rFonts w:ascii="Courier" w:hAnsi="Courier"/>
+          <w:color w:val="F14E32"/>
+          <w:sz w:val="21"/>
+          <w:szCs w:val="21"/>
+          <w:bdr w:val="single" w:sz="6" w:space="1" w:color="EFEEE6" w:frame="1"/>
+          <w:shd w:val="clear" w:color="auto" w:fill="FFFFFF"/>
+        </w:rPr>
+        <w:t>checkout</w:t>
+      </w:r>
+      <w:proofErr w:type="spellEnd"/>
+      <w:r>
+        <w:rPr>
+          <w:rStyle w:val="CodeHTML"/>
+          <w:rFonts w:ascii="Courier" w:hAnsi="Courier"/>
+          <w:color w:val="F14E32"/>
+          <w:sz w:val="21"/>
+          <w:szCs w:val="21"/>
+          <w:bdr w:val="single" w:sz="6" w:space="1" w:color="EFEEE6" w:frame="1"/>
+          <w:shd w:val="clear" w:color="auto" w:fill="FFFFFF"/>
+        </w:rPr>
+        <w:t xml:space="preserve"> master</w:t>
+      </w:r>
+    </w:p>
+    <w:p>
+      <w:pPr>
+        <w:pStyle w:val="PrformatHTML"/>
+        <w:pBdr>
+          <w:top w:val="single" w:sz="6" w:space="8" w:color="EFEEE6"/>
+          <w:left w:val="single" w:sz="6" w:space="11" w:color="EFEEE6"/>
+          <w:bottom w:val="single" w:sz="6" w:space="10" w:color="EFEEE6"/>
+          <w:right w:val="single" w:sz="6" w:space="11" w:color="EFEEE6"/>
+        </w:pBdr>
+        <w:shd w:val="clear" w:color="auto" w:fill="FFFFFF"/>
+        <w:spacing w:line="270" w:lineRule="atLeast"/>
+        <w:rPr>
+          <w:rFonts w:ascii="Courier" w:hAnsi="Courier"/>
+          <w:color w:val="F14E32"/>
+          <w:sz w:val="21"/>
+          <w:szCs w:val="21"/>
+        </w:rPr>
+      </w:pPr>
+      <w:r>
+        <w:rPr>
+          <w:rStyle w:val="CodeHTML"/>
+          <w:rFonts w:ascii="Courier" w:hAnsi="Courier"/>
+          <w:color w:val="F14E32"/>
+          <w:sz w:val="21"/>
+          <w:szCs w:val="21"/>
+          <w:bdr w:val="single" w:sz="6" w:space="1" w:color="EFEEE6" w:frame="1"/>
+          <w:shd w:val="clear" w:color="auto" w:fill="FFFFFF"/>
+        </w:rPr>
+        <w:t xml:space="preserve">$ git </w:t>
+      </w:r>
+      <w:proofErr w:type="spellStart"/>
+      <w:r>
+        <w:rPr>
+          <w:rStyle w:val="CodeHTML"/>
+          <w:rFonts w:ascii="Courier" w:hAnsi="Courier"/>
+          <w:color w:val="F14E32"/>
+          <w:sz w:val="21"/>
+          <w:szCs w:val="21"/>
+          <w:bdr w:val="single" w:sz="6" w:space="1" w:color="EFEEE6" w:frame="1"/>
+          <w:shd w:val="clear" w:color="auto" w:fill="FFFFFF"/>
+        </w:rPr>
+        <w:t>merge</w:t>
+      </w:r>
+      <w:proofErr w:type="spellEnd"/>
+      <w:r>
+        <w:rPr>
+          <w:rStyle w:val="CodeHTML"/>
+          <w:rFonts w:ascii="Courier" w:hAnsi="Courier"/>
+          <w:color w:val="F14E32"/>
+          <w:sz w:val="21"/>
+          <w:szCs w:val="21"/>
+          <w:bdr w:val="single" w:sz="6" w:space="1" w:color="EFEEE6" w:frame="1"/>
+          <w:shd w:val="clear" w:color="auto" w:fill="FFFFFF"/>
+        </w:rPr>
+        <w:t xml:space="preserve"> correctif</w:t>
+      </w:r>
+    </w:p>
     <w:p>
       <w:pPr>
         <w:autoSpaceDE w:val="0"/>
@@ -2804,15 +3586,119 @@
           <w:szCs w:val="18"/>
           <w:lang w:val="en-GB"/>
         </w:rPr>
-        <w:t>$ git rebase -i HEAD~5</w:t>
-      </w:r>
-    </w:p>
-    <w:p>
-      <w:pPr>
-        <w:rPr>
-          <w:lang w:val="en-GB"/>
-        </w:rPr>
-      </w:pPr>
+        <w:t xml:space="preserve"> </w:t>
+      </w:r>
+    </w:p>
+    <w:p>
+      <w:pPr>
+        <w:autoSpaceDE w:val="0"/>
+        <w:autoSpaceDN w:val="0"/>
+        <w:adjustRightInd w:val="0"/>
+        <w:spacing w:after="0" w:line="240" w:lineRule="auto"/>
+        <w:rPr>
+          <w:rFonts w:ascii="Lucida Console" w:hAnsi="Lucida Console" w:cs="Lucida Console"/>
+          <w:sz w:val="18"/>
+          <w:szCs w:val="18"/>
+          <w:lang w:val="en-GB"/>
+        </w:rPr>
+      </w:pPr>
+    </w:p>
+    <w:p>
+      <w:pPr>
+        <w:autoSpaceDE w:val="0"/>
+        <w:autoSpaceDN w:val="0"/>
+        <w:adjustRightInd w:val="0"/>
+        <w:spacing w:after="0" w:line="240" w:lineRule="auto"/>
+        <w:rPr>
+          <w:rFonts w:ascii="Lucida Console" w:hAnsi="Lucida Console" w:cs="Lucida Console"/>
+          <w:sz w:val="18"/>
+          <w:szCs w:val="18"/>
+          <w:lang w:val="en-GB"/>
+        </w:rPr>
+      </w:pPr>
+    </w:p>
+    <w:p>
+      <w:pPr>
+        <w:autoSpaceDE w:val="0"/>
+        <w:autoSpaceDN w:val="0"/>
+        <w:adjustRightInd w:val="0"/>
+        <w:spacing w:after="0" w:line="240" w:lineRule="auto"/>
+        <w:rPr>
+          <w:rFonts w:ascii="Lucida Console" w:hAnsi="Lucida Console" w:cs="Lucida Console"/>
+          <w:sz w:val="18"/>
+          <w:szCs w:val="18"/>
+          <w:lang w:val="en-GB"/>
+        </w:rPr>
+      </w:pPr>
+      <w:r>
+        <w:rPr>
+          <w:rFonts w:ascii="Lucida Console" w:hAnsi="Lucida Console" w:cs="Lucida Console"/>
+          <w:sz w:val="18"/>
+          <w:szCs w:val="18"/>
+          <w:lang w:val="en-GB"/>
+        </w:rPr>
+        <w:t>$ git rebase -</w:t>
+      </w:r>
+      <w:proofErr w:type="spellStart"/>
+      <w:r>
+        <w:rPr>
+          <w:rFonts w:ascii="Lucida Console" w:hAnsi="Lucida Console" w:cs="Lucida Console"/>
+          <w:sz w:val="18"/>
+          <w:szCs w:val="18"/>
+          <w:lang w:val="en-GB"/>
+        </w:rPr>
+        <w:t>i</w:t>
+      </w:r>
+      <w:proofErr w:type="spellEnd"/>
+      <w:r>
+        <w:rPr>
+          <w:rFonts w:ascii="Lucida Console" w:hAnsi="Lucida Console" w:cs="Lucida Console"/>
+          <w:sz w:val="18"/>
+          <w:szCs w:val="18"/>
+          <w:lang w:val="en-GB"/>
+        </w:rPr>
+        <w:t xml:space="preserve"> HEAD~5</w:t>
+      </w:r>
+    </w:p>
+    <w:p>
+      <w:pPr>
+        <w:rPr>
+          <w:lang w:val="en-GB"/>
+        </w:rPr>
+      </w:pPr>
+    </w:p>
+    <w:p>
+      <w:pPr>
+        <w:rPr>
+          <w:lang w:val="en-GB"/>
+        </w:rPr>
+      </w:pPr>
+    </w:p>
+    <w:p>
+      <w:pPr>
+        <w:rPr>
+          <w:lang w:val="en-GB"/>
+        </w:rPr>
+      </w:pPr>
+      <w:r>
+        <w:rPr>
+          <w:lang w:val="en-GB"/>
+        </w:rPr>
+        <w:t xml:space="preserve">SSH bitbucket </w:t>
+      </w:r>
+    </w:p>
+    <w:p>
+      <w:pPr>
+        <w:rPr>
+          <w:lang w:val="en-GB"/>
+        </w:rPr>
+      </w:pPr>
+      <w:r>
+        <w:rPr>
+          <w:lang w:val="en-GB"/>
+        </w:rPr>
+        <w:t>https://confluence.atlassian.com/bitbucket/set-up-ssh-for-git-728138079.html</w:t>
+      </w:r>
     </w:p>
     <w:sectPr>
       <w:pgSz w:w="11906" w:h="16838"/>
@@ -3453,7 +4339,7 @@
     <w:lsdException w:name="Table Web 2" w:semiHidden="1" w:unhideWhenUsed="1"/>
     <w:lsdException w:name="Table Web 3" w:semiHidden="1" w:unhideWhenUsed="1"/>
     <w:lsdException w:name="Balloon Text" w:semiHidden="1" w:unhideWhenUsed="1"/>
-    <w:lsdException w:name="Table Grid" w:semiHidden="1" w:uiPriority="59" w:unhideWhenUsed="1"/>
+    <w:lsdException w:name="Table Grid" w:uiPriority="59"/>
     <w:lsdException w:name="Table Theme" w:semiHidden="1" w:unhideWhenUsed="1"/>
     <w:lsdException w:name="Placeholder Text" w:semiHidden="1"/>
     <w:lsdException w:name="No Spacing" w:uiPriority="1" w:qFormat="1"/>

</xml_diff>